<commit_message>
Remove 2nd app because arrow fix, and arrows fix
</commit_message>
<xml_diff>
--- a/VRProject/ReportMicrosoft2017.docx
+++ b/VRProject/ReportMicrosoft2017.docx
@@ -12,6 +12,7 @@
           <w:szCs w:val="48"/>
         </w:rPr>
       </w:pPr>
+      <w:bookmarkStart w:id="0" w:name="_Toc481599526"/>
       <w:r>
         <w:rPr>
           <w:noProof/>
@@ -96,6 +97,7 @@
         </w:rPr>
         <w:t>IRTUAL REALITY EDITOR APLICATION FOR UNITY 5</w:t>
       </w:r>
+      <w:bookmarkEnd w:id="0"/>
     </w:p>
     <w:p>
       <w:pPr>
@@ -108,18 +110,22 @@
         <w:pStyle w:val="Heading1"/>
         <w:jc w:val="center"/>
       </w:pPr>
+      <w:bookmarkStart w:id="1" w:name="_Toc481599527"/>
       <w:r>
         <w:t>Fernando Ferrando Terradez</w:t>
       </w:r>
+      <w:bookmarkEnd w:id="1"/>
     </w:p>
     <w:p>
       <w:pPr>
         <w:pStyle w:val="Heading1"/>
         <w:jc w:val="center"/>
       </w:pPr>
+      <w:bookmarkStart w:id="2" w:name="_Toc481599528"/>
       <w:r>
         <w:t>S6098981 Teesside University</w:t>
       </w:r>
+      <w:bookmarkEnd w:id="2"/>
     </w:p>
     <w:p>
       <w:pPr>
@@ -130,9 +136,11 @@
           <w:szCs w:val="48"/>
         </w:rPr>
       </w:pPr>
+      <w:bookmarkStart w:id="3" w:name="_Toc481599529"/>
       <w:r>
         <w:t>Computing Project</w:t>
       </w:r>
+      <w:bookmarkEnd w:id="3"/>
       <w:r>
         <w:rPr>
           <w:sz w:val="48"/>
@@ -141,6 +149,34 @@
         <w:br w:type="page"/>
       </w:r>
     </w:p>
+    <w:p>
+      <w:pPr>
+        <w:pStyle w:val="Heading3"/>
+      </w:pPr>
+      <w:r>
+        <w:lastRenderedPageBreak/>
+        <w:t>Special thanks</w:t>
+      </w:r>
+    </w:p>
+    <w:p/>
+    <w:p>
+      <w:r>
+        <w:t xml:space="preserve">Special thanks to Adam Beard for allowing </w:t>
+      </w:r>
+      <w:r>
+        <w:t>me</w:t>
+      </w:r>
+      <w:r>
+        <w:t xml:space="preserve"> to use</w:t>
+      </w:r>
+      <w:r>
+        <w:t xml:space="preserve"> the blockout of his final year project in order to make the artefact look more professional and lively and for helping me in UI design for the editor</w:t>
+      </w:r>
+      <w:r>
+        <w:br w:type="page"/>
+      </w:r>
+    </w:p>
+    <w:p/>
     <w:sdt>
       <w:sdtPr>
         <w:rPr>
@@ -158,13 +194,27 @@
           <w:docPartUnique/>
         </w:docPartObj>
       </w:sdtPr>
+      <w:sdtEndPr/>
       <w:sdtContent>
         <w:p>
           <w:pPr>
             <w:pStyle w:val="TOCHeading"/>
+            <w:rPr>
+              <w:noProof/>
+              <w:lang w:eastAsia="en-GB"/>
+            </w:rPr>
           </w:pPr>
           <w:r>
             <w:t>Index</w:t>
+          </w:r>
+          <w:r>
+            <w:fldChar w:fldCharType="begin"/>
+          </w:r>
+          <w:r>
+            <w:instrText xml:space="preserve"> TOC \o "1-3" \h \z \u </w:instrText>
+          </w:r>
+          <w:r>
+            <w:fldChar w:fldCharType="separate"/>
           </w:r>
         </w:p>
         <w:p>
@@ -178,25 +228,7 @@
               <w:lang w:eastAsia="en-GB"/>
             </w:rPr>
           </w:pPr>
-          <w:r>
-            <w:rPr>
-              <w:lang w:val="es-ES"/>
-            </w:rPr>
-            <w:fldChar w:fldCharType="begin"/>
-          </w:r>
-          <w:r>
-            <w:rPr>
-              <w:lang w:val="es-ES"/>
-            </w:rPr>
-            <w:instrText xml:space="preserve"> TOC \o "1-3" \h \z \u </w:instrText>
-          </w:r>
-          <w:r>
-            <w:rPr>
-              <w:lang w:val="es-ES"/>
-            </w:rPr>
-            <w:fldChar w:fldCharType="separate"/>
-          </w:r>
-          <w:hyperlink w:anchor="_Toc481414140" w:history="1">
+          <w:hyperlink w:anchor="_Toc481599530" w:history="1">
             <w:r>
               <w:rPr>
                 <w:rStyle w:val="Hyperlink"/>
@@ -223,7 +255,7 @@
                 <w:noProof/>
                 <w:webHidden/>
               </w:rPr>
-              <w:instrText xml:space="preserve"> PAGEREF _Toc481414140 \h </w:instrText>
+              <w:instrText xml:space="preserve"> PAGEREF _Toc481599530 \h </w:instrText>
             </w:r>
             <w:r>
               <w:rPr>
@@ -265,7 +297,7 @@
               <w:lang w:eastAsia="en-GB"/>
             </w:rPr>
           </w:pPr>
-          <w:hyperlink w:anchor="_Toc481414141" w:history="1">
+          <w:hyperlink w:anchor="_Toc481599531" w:history="1">
             <w:r>
               <w:rPr>
                 <w:rStyle w:val="Hyperlink"/>
@@ -292,7 +324,7 @@
                 <w:noProof/>
                 <w:webHidden/>
               </w:rPr>
-              <w:instrText xml:space="preserve"> PAGEREF _Toc481414141 \h </w:instrText>
+              <w:instrText xml:space="preserve"> PAGEREF _Toc481599531 \h </w:instrText>
             </w:r>
             <w:r>
               <w:rPr>
@@ -312,7 +344,7 @@
                 <w:noProof/>
                 <w:webHidden/>
               </w:rPr>
-              <w:t>4</w:t>
+              <w:t>5</w:t>
             </w:r>
             <w:r>
               <w:rPr>
@@ -334,7 +366,7 @@
               <w:lang w:eastAsia="en-GB"/>
             </w:rPr>
           </w:pPr>
-          <w:hyperlink w:anchor="_Toc481414142" w:history="1">
+          <w:hyperlink w:anchor="_Toc481599532" w:history="1">
             <w:r>
               <w:rPr>
                 <w:rStyle w:val="Hyperlink"/>
@@ -361,7 +393,7 @@
                 <w:noProof/>
                 <w:webHidden/>
               </w:rPr>
-              <w:instrText xml:space="preserve"> PAGEREF _Toc481414142 \h </w:instrText>
+              <w:instrText xml:space="preserve"> PAGEREF _Toc481599532 \h </w:instrText>
             </w:r>
             <w:r>
               <w:rPr>
@@ -381,7 +413,7 @@
                 <w:noProof/>
                 <w:webHidden/>
               </w:rPr>
-              <w:t>7</w:t>
+              <w:t>8</w:t>
             </w:r>
             <w:r>
               <w:rPr>
@@ -403,7 +435,7 @@
               <w:lang w:eastAsia="en-GB"/>
             </w:rPr>
           </w:pPr>
-          <w:hyperlink w:anchor="_Toc481414143" w:history="1">
+          <w:hyperlink w:anchor="_Toc481599533" w:history="1">
             <w:r>
               <w:rPr>
                 <w:rStyle w:val="Hyperlink"/>
@@ -430,7 +462,7 @@
                 <w:noProof/>
                 <w:webHidden/>
               </w:rPr>
-              <w:instrText xml:space="preserve"> PAGEREF _Toc481414143 \h </w:instrText>
+              <w:instrText xml:space="preserve"> PAGEREF _Toc481599533 \h </w:instrText>
             </w:r>
             <w:r>
               <w:rPr>
@@ -472,7 +504,7 @@
               <w:lang w:eastAsia="en-GB"/>
             </w:rPr>
           </w:pPr>
-          <w:hyperlink w:anchor="_Toc481414144" w:history="1">
+          <w:hyperlink w:anchor="_Toc481599534" w:history="1">
             <w:r>
               <w:rPr>
                 <w:rStyle w:val="Hyperlink"/>
@@ -499,7 +531,7 @@
                 <w:noProof/>
                 <w:webHidden/>
               </w:rPr>
-              <w:instrText xml:space="preserve"> PAGEREF _Toc481414144 \h </w:instrText>
+              <w:instrText xml:space="preserve"> PAGEREF _Toc481599534 \h </w:instrText>
             </w:r>
             <w:r>
               <w:rPr>
@@ -541,7 +573,7 @@
               <w:lang w:eastAsia="en-GB"/>
             </w:rPr>
           </w:pPr>
-          <w:hyperlink w:anchor="_Toc481414145" w:history="1">
+          <w:hyperlink w:anchor="_Toc481599535" w:history="1">
             <w:r>
               <w:rPr>
                 <w:rStyle w:val="Hyperlink"/>
@@ -568,7 +600,7 @@
                 <w:noProof/>
                 <w:webHidden/>
               </w:rPr>
-              <w:instrText xml:space="preserve"> PAGEREF _Toc481414145 \h </w:instrText>
+              <w:instrText xml:space="preserve"> PAGEREF _Toc481599535 \h </w:instrText>
             </w:r>
             <w:r>
               <w:rPr>
@@ -610,7 +642,7 @@
               <w:lang w:eastAsia="en-GB"/>
             </w:rPr>
           </w:pPr>
-          <w:hyperlink w:anchor="_Toc481414146" w:history="1">
+          <w:hyperlink w:anchor="_Toc481599536" w:history="1">
             <w:r>
               <w:rPr>
                 <w:rStyle w:val="Hyperlink"/>
@@ -637,7 +669,7 @@
                 <w:noProof/>
                 <w:webHidden/>
               </w:rPr>
-              <w:instrText xml:space="preserve"> PAGEREF _Toc481414146 \h </w:instrText>
+              <w:instrText xml:space="preserve"> PAGEREF _Toc481599536 \h </w:instrText>
             </w:r>
             <w:r>
               <w:rPr>
@@ -679,7 +711,7 @@
               <w:lang w:eastAsia="en-GB"/>
             </w:rPr>
           </w:pPr>
-          <w:hyperlink w:anchor="_Toc481414147" w:history="1">
+          <w:hyperlink w:anchor="_Toc481599537" w:history="1">
             <w:r>
               <w:rPr>
                 <w:rStyle w:val="Hyperlink"/>
@@ -706,7 +738,7 @@
                 <w:noProof/>
                 <w:webHidden/>
               </w:rPr>
-              <w:instrText xml:space="preserve"> PAGEREF _Toc481414147 \h </w:instrText>
+              <w:instrText xml:space="preserve"> PAGEREF _Toc481599537 \h </w:instrText>
             </w:r>
             <w:r>
               <w:rPr>
@@ -748,7 +780,7 @@
               <w:lang w:eastAsia="en-GB"/>
             </w:rPr>
           </w:pPr>
-          <w:hyperlink w:anchor="_Toc481414148" w:history="1">
+          <w:hyperlink w:anchor="_Toc481599538" w:history="1">
             <w:r>
               <w:rPr>
                 <w:rStyle w:val="Hyperlink"/>
@@ -775,7 +807,7 @@
                 <w:noProof/>
                 <w:webHidden/>
               </w:rPr>
-              <w:instrText xml:space="preserve"> PAGEREF _Toc481414148 \h </w:instrText>
+              <w:instrText xml:space="preserve"> PAGEREF _Toc481599538 \h </w:instrText>
             </w:r>
             <w:r>
               <w:rPr>
@@ -817,7 +849,7 @@
               <w:lang w:eastAsia="en-GB"/>
             </w:rPr>
           </w:pPr>
-          <w:hyperlink w:anchor="_Toc481414149" w:history="1">
+          <w:hyperlink w:anchor="_Toc481599539" w:history="1">
             <w:r>
               <w:rPr>
                 <w:rStyle w:val="Hyperlink"/>
@@ -844,7 +876,7 @@
                 <w:noProof/>
                 <w:webHidden/>
               </w:rPr>
-              <w:instrText xml:space="preserve"> PAGEREF _Toc481414149 \h </w:instrText>
+              <w:instrText xml:space="preserve"> PAGEREF _Toc481599539 \h </w:instrText>
             </w:r>
             <w:r>
               <w:rPr>
@@ -864,7 +896,7 @@
                 <w:noProof/>
                 <w:webHidden/>
               </w:rPr>
-              <w:t>22</w:t>
+              <w:t>21</w:t>
             </w:r>
             <w:r>
               <w:rPr>
@@ -886,7 +918,7 @@
               <w:lang w:eastAsia="en-GB"/>
             </w:rPr>
           </w:pPr>
-          <w:hyperlink w:anchor="_Toc481414150" w:history="1">
+          <w:hyperlink w:anchor="_Toc481599540" w:history="1">
             <w:r>
               <w:rPr>
                 <w:rStyle w:val="Hyperlink"/>
@@ -913,7 +945,7 @@
                 <w:noProof/>
                 <w:webHidden/>
               </w:rPr>
-              <w:instrText xml:space="preserve"> PAGEREF _Toc481414150 \h </w:instrText>
+              <w:instrText xml:space="preserve"> PAGEREF _Toc481599540 \h </w:instrText>
             </w:r>
             <w:r>
               <w:rPr>
@@ -933,7 +965,7 @@
                 <w:noProof/>
                 <w:webHidden/>
               </w:rPr>
-              <w:t>26</w:t>
+              <w:t>25</w:t>
             </w:r>
             <w:r>
               <w:rPr>
@@ -955,7 +987,7 @@
               <w:lang w:eastAsia="en-GB"/>
             </w:rPr>
           </w:pPr>
-          <w:hyperlink w:anchor="_Toc481414151" w:history="1">
+          <w:hyperlink w:anchor="_Toc481599541" w:history="1">
             <w:r>
               <w:rPr>
                 <w:rStyle w:val="Hyperlink"/>
@@ -982,7 +1014,7 @@
                 <w:noProof/>
                 <w:webHidden/>
               </w:rPr>
-              <w:instrText xml:space="preserve"> PAGEREF _Toc481414151 \h </w:instrText>
+              <w:instrText xml:space="preserve"> PAGEREF _Toc481599541 \h </w:instrText>
             </w:r>
             <w:r>
               <w:rPr>
@@ -1002,7 +1034,7 @@
                 <w:noProof/>
                 <w:webHidden/>
               </w:rPr>
-              <w:t>28</w:t>
+              <w:t>27</w:t>
             </w:r>
             <w:r>
               <w:rPr>
@@ -1024,7 +1056,7 @@
               <w:lang w:eastAsia="en-GB"/>
             </w:rPr>
           </w:pPr>
-          <w:hyperlink w:anchor="_Toc481414152" w:history="1">
+          <w:hyperlink w:anchor="_Toc481599542" w:history="1">
             <w:r>
               <w:rPr>
                 <w:rStyle w:val="Hyperlink"/>
@@ -1051,7 +1083,7 @@
                 <w:noProof/>
                 <w:webHidden/>
               </w:rPr>
-              <w:instrText xml:space="preserve"> PAGEREF _Toc481414152 \h </w:instrText>
+              <w:instrText xml:space="preserve"> PAGEREF _Toc481599542 \h </w:instrText>
             </w:r>
             <w:r>
               <w:rPr>
@@ -1071,7 +1103,7 @@
                 <w:noProof/>
                 <w:webHidden/>
               </w:rPr>
-              <w:t>28</w:t>
+              <w:t>27</w:t>
             </w:r>
             <w:r>
               <w:rPr>
@@ -1093,7 +1125,7 @@
               <w:lang w:eastAsia="en-GB"/>
             </w:rPr>
           </w:pPr>
-          <w:hyperlink w:anchor="_Toc481414153" w:history="1">
+          <w:hyperlink w:anchor="_Toc481599543" w:history="1">
             <w:r>
               <w:rPr>
                 <w:rStyle w:val="Hyperlink"/>
@@ -1120,7 +1152,7 @@
                 <w:noProof/>
                 <w:webHidden/>
               </w:rPr>
-              <w:instrText xml:space="preserve"> PAGEREF _Toc481414153 \h </w:instrText>
+              <w:instrText xml:space="preserve"> PAGEREF _Toc481599543 \h </w:instrText>
             </w:r>
             <w:r>
               <w:rPr>
@@ -1140,7 +1172,7 @@
                 <w:noProof/>
                 <w:webHidden/>
               </w:rPr>
-              <w:t>28</w:t>
+              <w:t>27</w:t>
             </w:r>
             <w:r>
               <w:rPr>
@@ -1162,7 +1194,7 @@
               <w:lang w:eastAsia="en-GB"/>
             </w:rPr>
           </w:pPr>
-          <w:hyperlink w:anchor="_Toc481414154" w:history="1">
+          <w:hyperlink w:anchor="_Toc481599544" w:history="1">
             <w:r>
               <w:rPr>
                 <w:rStyle w:val="Hyperlink"/>
@@ -1189,7 +1221,7 @@
                 <w:noProof/>
                 <w:webHidden/>
               </w:rPr>
-              <w:instrText xml:space="preserve"> PAGEREF _Toc481414154 \h </w:instrText>
+              <w:instrText xml:space="preserve"> PAGEREF _Toc481599544 \h </w:instrText>
             </w:r>
             <w:r>
               <w:rPr>
@@ -1209,7 +1241,7 @@
                 <w:noProof/>
                 <w:webHidden/>
               </w:rPr>
-              <w:t>29</w:t>
+              <w:t>28</w:t>
             </w:r>
             <w:r>
               <w:rPr>
@@ -1231,7 +1263,7 @@
               <w:lang w:eastAsia="en-GB"/>
             </w:rPr>
           </w:pPr>
-          <w:hyperlink w:anchor="_Toc481414155" w:history="1">
+          <w:hyperlink w:anchor="_Toc481599545" w:history="1">
             <w:r>
               <w:rPr>
                 <w:rStyle w:val="Hyperlink"/>
@@ -1258,7 +1290,7 @@
                 <w:noProof/>
                 <w:webHidden/>
               </w:rPr>
-              <w:instrText xml:space="preserve"> PAGEREF _Toc481414155 \h </w:instrText>
+              <w:instrText xml:space="preserve"> PAGEREF _Toc481599545 \h </w:instrText>
             </w:r>
             <w:r>
               <w:rPr>
@@ -1278,7 +1310,7 @@
                 <w:noProof/>
                 <w:webHidden/>
               </w:rPr>
-              <w:t>33</w:t>
+              <w:t>32</w:t>
             </w:r>
             <w:r>
               <w:rPr>
@@ -1300,7 +1332,7 @@
               <w:lang w:eastAsia="en-GB"/>
             </w:rPr>
           </w:pPr>
-          <w:hyperlink w:anchor="_Toc481414156" w:history="1">
+          <w:hyperlink w:anchor="_Toc481599546" w:history="1">
             <w:r>
               <w:rPr>
                 <w:rStyle w:val="Hyperlink"/>
@@ -1327,7 +1359,7 @@
                 <w:noProof/>
                 <w:webHidden/>
               </w:rPr>
-              <w:instrText xml:space="preserve"> PAGEREF _Toc481414156 \h </w:instrText>
+              <w:instrText xml:space="preserve"> PAGEREF _Toc481599546 \h </w:instrText>
             </w:r>
             <w:r>
               <w:rPr>
@@ -1347,7 +1379,7 @@
                 <w:noProof/>
                 <w:webHidden/>
               </w:rPr>
-              <w:t>34</w:t>
+              <w:t>33</w:t>
             </w:r>
             <w:r>
               <w:rPr>
@@ -1369,7 +1401,7 @@
               <w:lang w:eastAsia="en-GB"/>
             </w:rPr>
           </w:pPr>
-          <w:hyperlink w:anchor="_Toc481414157" w:history="1">
+          <w:hyperlink w:anchor="_Toc481599547" w:history="1">
             <w:r>
               <w:rPr>
                 <w:rStyle w:val="Hyperlink"/>
@@ -1396,7 +1428,7 @@
                 <w:noProof/>
                 <w:webHidden/>
               </w:rPr>
-              <w:instrText xml:space="preserve"> PAGEREF _Toc481414157 \h </w:instrText>
+              <w:instrText xml:space="preserve"> PAGEREF _Toc481599547 \h </w:instrText>
             </w:r>
             <w:r>
               <w:rPr>
@@ -1416,7 +1448,7 @@
                 <w:noProof/>
                 <w:webHidden/>
               </w:rPr>
-              <w:t>36</w:t>
+              <w:t>35</w:t>
             </w:r>
             <w:r>
               <w:rPr>
@@ -1438,7 +1470,7 @@
               <w:lang w:eastAsia="en-GB"/>
             </w:rPr>
           </w:pPr>
-          <w:hyperlink w:anchor="_Toc481414158" w:history="1">
+          <w:hyperlink w:anchor="_Toc481599548" w:history="1">
             <w:r>
               <w:rPr>
                 <w:rStyle w:val="Hyperlink"/>
@@ -1465,7 +1497,7 @@
                 <w:noProof/>
                 <w:webHidden/>
               </w:rPr>
-              <w:instrText xml:space="preserve"> PAGEREF _Toc481414158 \h </w:instrText>
+              <w:instrText xml:space="preserve"> PAGEREF _Toc481599548 \h </w:instrText>
             </w:r>
             <w:r>
               <w:rPr>
@@ -1485,7 +1517,7 @@
                 <w:noProof/>
                 <w:webHidden/>
               </w:rPr>
-              <w:t>38</w:t>
+              <w:t>37</w:t>
             </w:r>
             <w:r>
               <w:rPr>
@@ -1507,7 +1539,7 @@
               <w:lang w:eastAsia="en-GB"/>
             </w:rPr>
           </w:pPr>
-          <w:hyperlink w:anchor="_Toc481414159" w:history="1">
+          <w:hyperlink w:anchor="_Toc481599549" w:history="1">
             <w:r>
               <w:rPr>
                 <w:rStyle w:val="Hyperlink"/>
@@ -1534,7 +1566,7 @@
                 <w:noProof/>
                 <w:webHidden/>
               </w:rPr>
-              <w:instrText xml:space="preserve"> PAGEREF _Toc481414159 \h </w:instrText>
+              <w:instrText xml:space="preserve"> PAGEREF _Toc481599549 \h </w:instrText>
             </w:r>
             <w:r>
               <w:rPr>
@@ -1554,7 +1586,7 @@
                 <w:noProof/>
                 <w:webHidden/>
               </w:rPr>
-              <w:t>39</w:t>
+              <w:t>38</w:t>
             </w:r>
             <w:r>
               <w:rPr>
@@ -1585,16 +1617,19 @@
         <w:br w:type="page"/>
       </w:r>
     </w:p>
-    <w:p/>
     <w:p>
       <w:pPr>
         <w:pStyle w:val="Heading1"/>
       </w:pPr>
-      <w:bookmarkStart w:id="0" w:name="_Toc481414140"/>
-      <w:r>
+      <w:bookmarkStart w:id="4" w:name="_Toc481599530"/>
+      <w:r>
+        <w:lastRenderedPageBreak/>
         <w:t>Introduction</w:t>
       </w:r>
-      <w:bookmarkEnd w:id="0"/>
+      <w:bookmarkEnd w:id="4"/>
+      <w:r>
+        <w:tab/>
+      </w:r>
     </w:p>
     <w:p>
       <w:r>
@@ -1987,6 +2022,7 @@
     <w:p/>
     <w:p>
       <w:r>
+        <w:lastRenderedPageBreak/>
         <w:t>The main characteristic they have, is that they are similar to a normal in-built editor engine, with the only difference is that you are inside the game with the virtual reality headset, being able to know directly how the assets and environmental work and being able to make sure everything in the scene meets the criteria of a virtual reality environment.</w:t>
       </w:r>
       <w:r>
@@ -2203,26 +2239,23 @@
           <w:u w:val="single"/>
         </w:rPr>
       </w:pPr>
-      <w:bookmarkStart w:id="1" w:name="_Toc481414141"/>
+      <w:bookmarkStart w:id="5" w:name="_Toc481599531"/>
       <w:r>
         <w:t>W</w:t>
       </w:r>
       <w:r>
         <w:t>hy Unity</w:t>
       </w:r>
-      <w:bookmarkEnd w:id="1"/>
-    </w:p>
-    <w:p>
-      <w:r>
-        <w:t xml:space="preserve">The first step was to decide about the engine editor I wanted to use for the application, that was a problem because I had three main ideas to make the application, two of them were </w:t>
-      </w:r>
+      <w:bookmarkEnd w:id="5"/>
+    </w:p>
+    <w:p>
+      <w:r>
+        <w:t>The first step was to decide about the engine editor I wanted to use for the application, that was a problem because I had three main ideas to make the application, two of them were current engines in the market, Unity 5 and Unreal Engine 4, and the other was making it by myself using a graphic library like SFML or SDL.</w:t>
+      </w:r>
+    </w:p>
+    <w:p>
       <w:r>
         <w:lastRenderedPageBreak/>
-        <w:t>current engines in the market, Unity 5 and Unreal Engine 4, and the other was making it by myself using a graphic library like SFML or SDL.</w:t>
-      </w:r>
-    </w:p>
-    <w:p>
-      <w:r>
         <w:t xml:space="preserve">I </w:t>
       </w:r>
       <w:r>
@@ -2343,7 +2376,19 @@
         <w:t xml:space="preserve"> that</w:t>
       </w:r>
       <w:r>
-        <w:t xml:space="preserve"> will allow me using a prefab to have all the functionalities I needed for the headset. With this information and the urge to learn more about Unity, made me go for Unity 5 in this project.</w:t>
+        <w:t xml:space="preserve"> will allow me using a prefab to have all the functionalities I needed for the headset. With this information and the urge to learn more about Unity, made me go for Unity 5 in this project</w:t>
+      </w:r>
+      <w:r>
+        <w:t xml:space="preserve">, the version used is </w:t>
+      </w:r>
+      <w:r>
+        <w:t>Unity 5.5.1f1 (64-bit)</w:t>
+      </w:r>
+      <w:r>
+        <w:t>, which is the last version at the moment of the development start</w:t>
+      </w:r>
+      <w:r>
+        <w:t>.</w:t>
       </w:r>
     </w:p>
     <w:p>
@@ -2544,7 +2589,7 @@
       <w:pPr>
         <w:pStyle w:val="Heading1"/>
       </w:pPr>
-      <w:bookmarkStart w:id="2" w:name="_Toc481414142"/>
+      <w:bookmarkStart w:id="6" w:name="_Toc481599532"/>
       <w:r>
         <w:rPr>
           <w:noProof/>
@@ -2553,14 +2598,14 @@
         <w:drawing>
           <wp:anchor distT="0" distB="0" distL="114300" distR="114300" simplePos="0" relativeHeight="251664384" behindDoc="0" locked="0" layoutInCell="1" allowOverlap="1">
             <wp:simplePos x="0" y="0"/>
-            <wp:positionH relativeFrom="column">
-              <wp:posOffset>-995045</wp:posOffset>
+            <wp:positionH relativeFrom="margin">
+              <wp:align>center</wp:align>
             </wp:positionH>
             <wp:positionV relativeFrom="paragraph">
-              <wp:posOffset>622300</wp:posOffset>
+              <wp:posOffset>441325</wp:posOffset>
             </wp:positionV>
             <wp:extent cx="7426325" cy="4264025"/>
-            <wp:effectExtent l="0" t="0" r="0" b="0"/>
+            <wp:effectExtent l="0" t="0" r="3175" b="3175"/>
             <wp:wrapSquare wrapText="bothSides"/>
             <wp:docPr id="19" name="Picture 2" descr="Blank Diagram - Page 1 (1)"/>
             <wp:cNvGraphicFramePr>
@@ -2613,9 +2658,8 @@
       <w:r>
         <w:t>Project structure</w:t>
       </w:r>
-      <w:bookmarkEnd w:id="2"/>
-    </w:p>
-    <w:p/>
+      <w:bookmarkEnd w:id="6"/>
+    </w:p>
     <w:p>
       <w:r>
         <w:t>Here is the main the application flow and the relationship between</w:t>
@@ -2682,7 +2726,7 @@
           <v:shape id="_x0000_i1025" type="#_x0000_t75" style="width:425.25pt;height:168pt" o:ole="">
             <v:imagedata r:id="rId15" o:title=""/>
           </v:shape>
-          <o:OLEObject Type="Embed" ProgID="Word.Document.12" ShapeID="_x0000_i1025" DrawAspect="Content" ObjectID="_1555156994" r:id="rId16"/>
+          <o:OLEObject Type="Embed" ProgID="Word.Document.12" ShapeID="_x0000_i1025" DrawAspect="Content" ObjectID="_1555344438" r:id="rId16"/>
         </w:object>
       </w:r>
     </w:p>
@@ -2729,22 +2773,22 @@
       <w:pPr>
         <w:pStyle w:val="Heading1"/>
       </w:pPr>
-      <w:bookmarkStart w:id="3" w:name="_Toc481414143"/>
+      <w:bookmarkStart w:id="7" w:name="_Toc481599533"/>
       <w:r>
         <w:lastRenderedPageBreak/>
         <w:t>Key elements in the application</w:t>
       </w:r>
-      <w:bookmarkEnd w:id="3"/>
+      <w:bookmarkEnd w:id="7"/>
     </w:p>
     <w:p>
       <w:pPr>
         <w:pStyle w:val="Heading2"/>
       </w:pPr>
-      <w:bookmarkStart w:id="4" w:name="_Toc481414144"/>
+      <w:bookmarkStart w:id="8" w:name="_Toc481599534"/>
       <w:r>
         <w:t>Input</w:t>
       </w:r>
-      <w:bookmarkEnd w:id="4"/>
+      <w:bookmarkEnd w:id="8"/>
     </w:p>
     <w:p>
       <w:r>
@@ -6798,12 +6842,12 @@
       <w:pPr>
         <w:pStyle w:val="Heading2"/>
       </w:pPr>
-      <w:bookmarkStart w:id="5" w:name="_Toc481414145"/>
+      <w:bookmarkStart w:id="9" w:name="_Toc481599535"/>
       <w:r>
         <w:lastRenderedPageBreak/>
         <w:t>User Interface</w:t>
       </w:r>
-      <w:bookmarkEnd w:id="5"/>
+      <w:bookmarkEnd w:id="9"/>
     </w:p>
     <w:p>
       <w:r>
@@ -6813,8 +6857,8 @@
         </w:rPr>
         <w:drawing>
           <wp:inline distT="0" distB="0" distL="0" distR="0">
-            <wp:extent cx="4686300" cy="2914650"/>
-            <wp:effectExtent l="0" t="0" r="0" b="0"/>
+            <wp:extent cx="4456579" cy="2771775"/>
+            <wp:effectExtent l="0" t="0" r="1270" b="0"/>
             <wp:docPr id="13" name="Picture 4" descr="Blank Diagram - Page 1 (4)"/>
             <wp:cNvGraphicFramePr>
               <a:graphicFrameLocks xmlns:a="http://schemas.openxmlformats.org/drawingml/2006/main" noChangeAspect="1"/>
@@ -6844,7 +6888,7 @@
                   <pic:spPr bwMode="auto">
                     <a:xfrm>
                       <a:off x="0" y="0"/>
-                      <a:ext cx="4686300" cy="2914650"/>
+                      <a:ext cx="4536827" cy="2821685"/>
                     </a:xfrm>
                     <a:prstGeom prst="rect">
                       <a:avLst/>
@@ -7069,7 +7113,7 @@
               <wp:posOffset>522605</wp:posOffset>
             </wp:positionV>
             <wp:extent cx="6423660" cy="2159000"/>
-            <wp:effectExtent l="0" t="0" r="0" b="0"/>
+            <wp:effectExtent l="0" t="0" r="9525" b="635"/>
             <wp:wrapSquare wrapText="bothSides"/>
             <wp:docPr id="17" name="Picture 3" descr="Captura"/>
             <wp:cNvGraphicFramePr>
@@ -7179,38 +7223,23 @@
     </w:p>
     <w:p>
       <w:pPr>
-        <w:rPr>
-          <w:rFonts w:asciiTheme="majorHAnsi" w:eastAsiaTheme="majorEastAsia" w:hAnsiTheme="majorHAnsi" w:cstheme="majorBidi"/>
-          <w:b/>
-          <w:bCs/>
-          <w:color w:val="365F91" w:themeColor="accent1" w:themeShade="BF"/>
-          <w:sz w:val="28"/>
-          <w:szCs w:val="28"/>
-        </w:rPr>
-      </w:pPr>
-      <w:r>
-        <w:br w:type="page"/>
-      </w:r>
-    </w:p>
-    <w:p>
-      <w:pPr>
         <w:pStyle w:val="Heading2"/>
       </w:pPr>
-      <w:bookmarkStart w:id="6" w:name="_Toc481414146"/>
+      <w:bookmarkStart w:id="10" w:name="_Toc481599536"/>
+      <w:r>
+        <w:t>Gaze control</w:t>
+      </w:r>
+      <w:bookmarkEnd w:id="10"/>
+    </w:p>
+    <w:p/>
+    <w:p>
+      <w:r>
+        <w:t>Gaze control is the cursor of the game, is the module that will allow the user interact with the elements in the game, for example, picking an element in the world or spawning a new asset from the item list.</w:t>
+      </w:r>
+    </w:p>
+    <w:p>
       <w:r>
         <w:lastRenderedPageBreak/>
-        <w:t>Gaze control</w:t>
-      </w:r>
-      <w:bookmarkEnd w:id="6"/>
-    </w:p>
-    <w:p/>
-    <w:p>
-      <w:r>
-        <w:t>Gaze control is the cursor of the game, is the module that will allow the user interact with the elements in the game, for example, picking an element in the world or spawning a new asset from the item list.</w:t>
-      </w:r>
-    </w:p>
-    <w:p>
-      <w:r>
         <w:t xml:space="preserve">Gaze cursor is an script that is attached to a special new camera attached in the Oculus VR prefab element from the game. </w:t>
       </w:r>
       <w:r>
@@ -7502,15 +7531,17 @@
         <w:lastRenderedPageBreak/>
         <w:t>This is done by the function setObject, called in the GazeCursor class</w:t>
       </w:r>
-      <w:r>
-        <w:rPr>
-          <w:rStyle w:val="selectable"/>
-        </w:rPr>
-        <w:object w:dxaOrig="8504" w:dyaOrig="6251">
-          <v:shape id="_x0000_i1031" type="#_x0000_t75" style="width:425.25pt;height:312.75pt" o:ole="">
+      <w:bookmarkStart w:id="11" w:name="_MON_1555340909"/>
+      <w:bookmarkEnd w:id="11"/>
+      <w:r>
+        <w:rPr>
+          <w:rStyle w:val="selectable"/>
+        </w:rPr>
+        <w:object w:dxaOrig="8504" w:dyaOrig="6029">
+          <v:shape id="_x0000_i1026" type="#_x0000_t75" style="width:425.25pt;height:301.5pt" o:ole="">
             <v:imagedata r:id="rId26" o:title=""/>
           </v:shape>
-          <o:OLEObject Type="Embed" ProgID="Word.Document.12" ShapeID="_x0000_i1031" DrawAspect="Content" ObjectID="_1555156995" r:id="rId27"/>
+          <o:OLEObject Type="Embed" ProgID="Word.Document.12" ShapeID="_x0000_i1026" DrawAspect="Content" ObjectID="_1555344439" r:id="rId27"/>
         </w:object>
       </w:r>
     </w:p>
@@ -7601,10 +7632,10 @@
           <w:rStyle w:val="selectable"/>
         </w:rPr>
         <w:object w:dxaOrig="8838" w:dyaOrig="2289">
-          <v:shape id="_x0000_i1032" type="#_x0000_t75" style="width:441.75pt;height:114pt" o:ole="">
+          <v:shape id="_x0000_i1027" type="#_x0000_t75" style="width:441.75pt;height:114pt" o:ole="">
             <v:imagedata r:id="rId28" o:title=""/>
           </v:shape>
-          <o:OLEObject Type="Embed" ProgID="Word.Document.12" ShapeID="_x0000_i1032" DrawAspect="Content" ObjectID="_1555156996" r:id="rId29"/>
+          <o:OLEObject Type="Embed" ProgID="Word.Document.12" ShapeID="_x0000_i1027" DrawAspect="Content" ObjectID="_1555344440" r:id="rId29"/>
         </w:object>
       </w:r>
       <w:r>
@@ -7624,28 +7655,42 @@
         <w:rPr>
           <w:rStyle w:val="selectable"/>
         </w:rPr>
-        <w:t>This was the major problem while making the application, this taught that UI in virtual reality was not an easy task, and was way more different for a 2D based UI for a computer game, needs to be configured in different ways and also developed and coded, because the standards of VR and the way Unity is developed. Nevertheless, my experience in programming helped me to find a solution for this issue and keep the development in schedule and the project released by finding a workaround to this problem, relying in techniques used for 3D physic objects and convert them for UI elements.</w:t>
+        <w:t xml:space="preserve">This was the major problem while making the application, this taught that UI in virtual reality was not an easy task, and was way more different for a 2D based UI for a computer game, </w:t>
+      </w:r>
+      <w:bookmarkStart w:id="12" w:name="_GoBack"/>
+      <w:r>
+        <w:rPr>
+          <w:rStyle w:val="selectable"/>
+        </w:rPr>
+        <w:t xml:space="preserve">needs to be configured in different ways and also developed and coded, because the standards </w:t>
+      </w:r>
+      <w:bookmarkEnd w:id="12"/>
+      <w:r>
+        <w:rPr>
+          <w:rStyle w:val="selectable"/>
+        </w:rPr>
+        <w:t>of VR and the way Unity is developed. Nevertheless, my experience in programming helped me to find a solution for this issue and keep the development in schedule and the project released by finding a workaround to this problem, relying in techniques used for 3D physic objects and convert them for UI elements.</w:t>
       </w:r>
     </w:p>
     <w:p>
       <w:pPr>
         <w:pStyle w:val="Heading1"/>
       </w:pPr>
-      <w:bookmarkStart w:id="7" w:name="_Toc481414147"/>
+      <w:bookmarkStart w:id="13" w:name="_Toc481599537"/>
       <w:r>
         <w:t>Features check</w:t>
       </w:r>
-      <w:bookmarkEnd w:id="7"/>
+      <w:bookmarkEnd w:id="13"/>
     </w:p>
     <w:p>
       <w:pPr>
         <w:pStyle w:val="Heading2"/>
       </w:pPr>
-      <w:bookmarkStart w:id="8" w:name="_Toc481414148"/>
+      <w:bookmarkStart w:id="14" w:name="_Toc481599538"/>
       <w:r>
         <w:t>Transform inspector</w:t>
       </w:r>
-      <w:bookmarkEnd w:id="8"/>
+      <w:bookmarkEnd w:id="14"/>
     </w:p>
     <w:p>
       <w:r>
@@ -7793,11 +7838,18 @@
           <w:noProof/>
           <w:lang w:eastAsia="en-GB"/>
         </w:rPr>
-        <w:lastRenderedPageBreak/>
         <w:drawing>
-          <wp:inline distT="0" distB="0" distL="0" distR="0">
-            <wp:extent cx="4095750" cy="3914775"/>
-            <wp:effectExtent l="0" t="0" r="0" b="0"/>
+          <wp:anchor distT="0" distB="0" distL="114300" distR="114300" simplePos="0" relativeHeight="251667456" behindDoc="0" locked="0" layoutInCell="1" allowOverlap="1">
+            <wp:simplePos x="0" y="0"/>
+            <wp:positionH relativeFrom="margin">
+              <wp:align>left</wp:align>
+            </wp:positionH>
+            <wp:positionV relativeFrom="paragraph">
+              <wp:posOffset>-53340</wp:posOffset>
+            </wp:positionV>
+            <wp:extent cx="3228975" cy="3086100"/>
+            <wp:effectExtent l="0" t="0" r="9525" b="0"/>
+            <wp:wrapSquare wrapText="bothSides"/>
             <wp:docPr id="10" name="Picture 10" descr="Captura"/>
             <wp:cNvGraphicFramePr>
               <a:graphicFrameLocks xmlns:a="http://schemas.openxmlformats.org/drawingml/2006/main" noChangeAspect="1"/>
@@ -7827,7 +7879,7 @@
                   <pic:spPr bwMode="auto">
                     <a:xfrm>
                       <a:off x="0" y="0"/>
-                      <a:ext cx="4095750" cy="3914775"/>
+                      <a:ext cx="3228975" cy="3086100"/>
                     </a:xfrm>
                     <a:prstGeom prst="rect">
                       <a:avLst/>
@@ -7840,17 +7892,23 @@
                 </pic:pic>
               </a:graphicData>
             </a:graphic>
-          </wp:inline>
+            <wp14:sizeRelH relativeFrom="page">
+              <wp14:pctWidth>0</wp14:pctWidth>
+            </wp14:sizeRelH>
+            <wp14:sizeRelV relativeFrom="page">
+              <wp14:pctHeight>0</wp14:pctHeight>
+            </wp14:sizeRelV>
+          </wp:anchor>
         </w:drawing>
       </w:r>
     </w:p>
     <w:p>
       <w:r>
         <w:object w:dxaOrig="8504" w:dyaOrig="10478">
-          <v:shape id="_x0000_i1035" type="#_x0000_t75" style="width:425.25pt;height:524.25pt" o:ole="">
+          <v:shape id="_x0000_i1028" type="#_x0000_t75" style="width:425.25pt;height:524.25pt" o:ole="">
             <v:imagedata r:id="rId33" o:title=""/>
           </v:shape>
-          <o:OLEObject Type="Embed" ProgID="Word.Document.12" ShapeID="_x0000_i1035" DrawAspect="Content" ObjectID="_1555156997" r:id="rId34"/>
+          <o:OLEObject Type="Embed" ProgID="Word.Document.12" ShapeID="_x0000_i1028" DrawAspect="Content" ObjectID="_1555344441" r:id="rId34"/>
         </w:object>
       </w:r>
     </w:p>
@@ -7862,24 +7920,47 @@
         <w:t>binding each of the input fields to their corresponding variable in the</w:t>
       </w:r>
       <w:r>
-        <w:t xml:space="preserve"> collector, they collect the data, update </w:t>
+        <w:t xml:space="preserve"> collector, they collect the data, update</w:t>
+      </w:r>
+      <w:r>
+        <w:t xml:space="preserve"> </w:t>
       </w:r>
       <w:r>
         <w:lastRenderedPageBreak/>
         <w:t xml:space="preserve">the variables and then a new vector with the new status is created and given to the manager, </w:t>
       </w:r>
-      <w:r>
-        <w:object w:dxaOrig="8504" w:dyaOrig="5160">
-          <v:shape id="_x0000_i1036" type="#_x0000_t75" style="width:425.25pt;height:258pt" o:ole="">
+      <w:bookmarkStart w:id="15" w:name="_MON_1555340964"/>
+      <w:bookmarkEnd w:id="15"/>
+      <w:r>
+        <w:object w:dxaOrig="8504" w:dyaOrig="4271">
+          <v:shape id="_x0000_i1029" type="#_x0000_t75" style="width:425.25pt;height:213.75pt" o:ole="">
             <v:imagedata r:id="rId35" o:title=""/>
           </v:shape>
-          <o:OLEObject Type="Embed" ProgID="Word.Document.12" ShapeID="_x0000_i1036" DrawAspect="Content" ObjectID="_1555156998" r:id="rId36"/>
+          <o:OLEObject Type="Embed" ProgID="Word.Document.12" ShapeID="_x0000_i1029" DrawAspect="Content" ObjectID="_1555344442" r:id="rId36"/>
         </w:object>
       </w:r>
     </w:p>
     <w:p>
       <w:r>
-        <w:t>There is one function per component in the transform, the change log is a feature of data exporting, we will review it in further sections.</w:t>
+        <w:t xml:space="preserve">There is one function per component in the transform, the change log is a feature of data exporting, </w:t>
+      </w:r>
+      <w:r>
+        <w:t xml:space="preserve">this feature </w:t>
+      </w:r>
+      <w:r>
+        <w:t>will</w:t>
+      </w:r>
+      <w:r>
+        <w:t xml:space="preserve"> be</w:t>
+      </w:r>
+      <w:r>
+        <w:t xml:space="preserve"> review</w:t>
+      </w:r>
+      <w:r>
+        <w:t>ed</w:t>
+      </w:r>
+      <w:r>
+        <w:t xml:space="preserve"> it in further sections.</w:t>
       </w:r>
       <w:r>
         <w:t xml:space="preserve"> </w:t>
@@ -7894,11 +7975,11 @@
       <w:pPr>
         <w:pStyle w:val="Heading2"/>
       </w:pPr>
-      <w:bookmarkStart w:id="9" w:name="_Toc481414149"/>
+      <w:bookmarkStart w:id="16" w:name="_Toc481599539"/>
       <w:r>
         <w:t>Material change</w:t>
       </w:r>
-      <w:bookmarkEnd w:id="9"/>
+      <w:bookmarkEnd w:id="16"/>
     </w:p>
     <w:p>
       <w:r>
@@ -7938,10 +8019,10 @@
     <w:p>
       <w:r>
         <w:object w:dxaOrig="8504" w:dyaOrig="14004">
-          <v:shape id="_x0000_i1037" type="#_x0000_t75" style="width:425.25pt;height:700.5pt" o:ole="">
+          <v:shape id="_x0000_i1030" type="#_x0000_t75" style="width:425.25pt;height:700.5pt" o:ole="">
             <v:imagedata r:id="rId37" o:title=""/>
           </v:shape>
-          <o:OLEObject Type="Embed" ProgID="Word.Document.12" ShapeID="_x0000_i1037" DrawAspect="Content" ObjectID="_1555156999" r:id="rId38"/>
+          <o:OLEObject Type="Embed" ProgID="Word.Document.12" ShapeID="_x0000_i1030" DrawAspect="Content" ObjectID="_1555344443" r:id="rId38"/>
         </w:object>
       </w:r>
     </w:p>
@@ -7957,10 +8038,10 @@
     <w:p>
       <w:r>
         <w:object w:dxaOrig="8838" w:dyaOrig="10298">
-          <v:shape id="_x0000_i1038" type="#_x0000_t75" style="width:441.75pt;height:515.25pt" o:ole="">
+          <v:shape id="_x0000_i1031" type="#_x0000_t75" style="width:441.75pt;height:515.25pt" o:ole="">
             <v:imagedata r:id="rId39" o:title=""/>
           </v:shape>
-          <o:OLEObject Type="Embed" ProgID="Word.Document.12" ShapeID="_x0000_i1038" DrawAspect="Content" ObjectID="_1555157000" r:id="rId40"/>
+          <o:OLEObject Type="Embed" ProgID="Word.Document.12" ShapeID="_x0000_i1031" DrawAspect="Content" ObjectID="_1555344444" r:id="rId40"/>
         </w:object>
       </w:r>
       <w:r>
@@ -8073,10 +8154,10 @@
     <w:p>
       <w:r>
         <w:object w:dxaOrig="8504" w:dyaOrig="2235">
-          <v:shape id="_x0000_i1039" type="#_x0000_t75" style="width:425.25pt;height:111.75pt" o:ole="">
+          <v:shape id="_x0000_i1032" type="#_x0000_t75" style="width:425.25pt;height:111.75pt" o:ole="">
             <v:imagedata r:id="rId42" o:title=""/>
           </v:shape>
-          <o:OLEObject Type="Embed" ProgID="Word.Document.12" ShapeID="_x0000_i1039" DrawAspect="Content" ObjectID="_1555157001" r:id="rId43"/>
+          <o:OLEObject Type="Embed" ProgID="Word.Document.12" ShapeID="_x0000_i1032" DrawAspect="Content" ObjectID="_1555344445" r:id="rId43"/>
         </w:object>
       </w:r>
     </w:p>
@@ -8097,12 +8178,12 @@
       <w:pPr>
         <w:pStyle w:val="Heading2"/>
       </w:pPr>
-      <w:bookmarkStart w:id="10" w:name="_Toc481414150"/>
+      <w:bookmarkStart w:id="17" w:name="_Toc481599540"/>
       <w:r>
         <w:lastRenderedPageBreak/>
         <w:t>Being able to move in the map editing.</w:t>
       </w:r>
-      <w:bookmarkEnd w:id="10"/>
+      <w:bookmarkEnd w:id="17"/>
     </w:p>
     <w:p>
       <w:r>
@@ -8184,10 +8265,10 @@
     <w:p>
       <w:r>
         <w:object w:dxaOrig="8838" w:dyaOrig="9853">
-          <v:shape id="_x0000_i1040" type="#_x0000_t75" style="width:441.75pt;height:492.75pt" o:ole="">
+          <v:shape id="_x0000_i1033" type="#_x0000_t75" style="width:441.75pt;height:492.75pt" o:ole="">
             <v:imagedata r:id="rId44" o:title=""/>
           </v:shape>
-          <o:OLEObject Type="Embed" ProgID="Word.Document.12" ShapeID="_x0000_i1040" DrawAspect="Content" ObjectID="_1555157002" r:id="rId45"/>
+          <o:OLEObject Type="Embed" ProgID="Word.Document.12" ShapeID="_x0000_i1033" DrawAspect="Content" ObjectID="_1555344446" r:id="rId45"/>
         </w:object>
       </w:r>
       <w:r>
@@ -8203,12 +8284,12 @@
       <w:pPr>
         <w:pStyle w:val="Heading2"/>
       </w:pPr>
-      <w:bookmarkStart w:id="11" w:name="_Toc481414151"/>
+      <w:bookmarkStart w:id="18" w:name="_Toc481599541"/>
       <w:r>
         <w:lastRenderedPageBreak/>
         <w:t>Placing assets in the map.</w:t>
       </w:r>
-      <w:bookmarkEnd w:id="11"/>
+      <w:bookmarkEnd w:id="18"/>
     </w:p>
     <w:p>
       <w:r>
@@ -8221,10 +8302,10 @@
     <w:p>
       <w:r>
         <w:object w:dxaOrig="8504" w:dyaOrig="2458">
-          <v:shape id="_x0000_i1041" type="#_x0000_t75" style="width:425.25pt;height:123pt" o:ole="">
+          <v:shape id="_x0000_i1034" type="#_x0000_t75" style="width:425.25pt;height:123pt" o:ole="">
             <v:imagedata r:id="rId46" o:title=""/>
           </v:shape>
-          <o:OLEObject Type="Embed" ProgID="Word.Document.12" ShapeID="_x0000_i1041" DrawAspect="Content" ObjectID="_1555157003" r:id="rId47"/>
+          <o:OLEObject Type="Embed" ProgID="Word.Document.12" ShapeID="_x0000_i1034" DrawAspect="Content" ObjectID="_1555344447" r:id="rId47"/>
         </w:object>
       </w:r>
     </w:p>
@@ -8251,24 +8332,24 @@
       <w:pPr>
         <w:pStyle w:val="Heading2"/>
       </w:pPr>
-      <w:bookmarkStart w:id="12" w:name="_Toc481414152"/>
+      <w:bookmarkStart w:id="19" w:name="_Toc481599542"/>
       <w:r>
         <w:t>Load scenes and assets in the application</w:t>
       </w:r>
       <w:r>
         <w:t>, exporting and importing changes</w:t>
       </w:r>
-      <w:bookmarkEnd w:id="12"/>
+      <w:bookmarkEnd w:id="19"/>
     </w:p>
     <w:p>
       <w:pPr>
         <w:pStyle w:val="Heading3"/>
       </w:pPr>
-      <w:bookmarkStart w:id="13" w:name="_Toc481414153"/>
+      <w:bookmarkStart w:id="20" w:name="_Toc481599543"/>
       <w:r>
         <w:t>Structure</w:t>
       </w:r>
-      <w:bookmarkEnd w:id="13"/>
+      <w:bookmarkEnd w:id="20"/>
     </w:p>
     <w:p>
       <w:r>
@@ -8389,11 +8470,11 @@
       <w:pPr>
         <w:pStyle w:val="Heading3"/>
       </w:pPr>
-      <w:bookmarkStart w:id="14" w:name="_Toc481414154"/>
+      <w:bookmarkStart w:id="21" w:name="_Toc481599544"/>
       <w:r>
         <w:t>Assetbundle creation, exporting and loading.</w:t>
       </w:r>
-      <w:bookmarkEnd w:id="14"/>
+      <w:bookmarkEnd w:id="21"/>
     </w:p>
     <w:p>
       <w:r>
@@ -8406,10 +8487,10 @@
     <w:p>
       <w:r>
         <w:object w:dxaOrig="8504" w:dyaOrig="3348">
-          <v:shape id="_x0000_i1043" type="#_x0000_t75" style="width:425.25pt;height:167.25pt" o:ole="">
+          <v:shape id="_x0000_i1035" type="#_x0000_t75" style="width:425.25pt;height:167.25pt" o:ole="">
             <v:imagedata r:id="rId49" o:title=""/>
           </v:shape>
-          <o:OLEObject Type="Embed" ProgID="Word.Document.12" ShapeID="_x0000_i1043" DrawAspect="Content" ObjectID="_1555157004" r:id="rId50"/>
+          <o:OLEObject Type="Embed" ProgID="Word.Document.12" ShapeID="_x0000_i1035" DrawAspect="Content" ObjectID="_1555344448" r:id="rId50"/>
         </w:object>
       </w:r>
     </w:p>
@@ -8702,10 +8783,10 @@
       </w:pPr>
       <w:r>
         <w:object w:dxaOrig="8504" w:dyaOrig="4905">
-          <v:shape id="_x0000_i1046" type="#_x0000_t75" style="width:425.25pt;height:245.25pt" o:ole="">
+          <v:shape id="_x0000_i1036" type="#_x0000_t75" style="width:425.25pt;height:245.25pt" o:ole="">
             <v:imagedata r:id="rId54" o:title=""/>
           </v:shape>
-          <o:OLEObject Type="Embed" ProgID="Word.Document.12" ShapeID="_x0000_i1046" DrawAspect="Content" ObjectID="_1555157005" r:id="rId55"/>
+          <o:OLEObject Type="Embed" ProgID="Word.Document.12" ShapeID="_x0000_i1036" DrawAspect="Content" ObjectID="_1555344449" r:id="rId55"/>
         </w:object>
       </w:r>
     </w:p>
@@ -8741,10 +8822,10 @@
     <w:p>
       <w:r>
         <w:object w:dxaOrig="8504" w:dyaOrig="10467">
-          <v:shape id="_x0000_i1047" type="#_x0000_t75" style="width:425.25pt;height:523.5pt" o:ole="">
+          <v:shape id="_x0000_i1037" type="#_x0000_t75" style="width:425.25pt;height:523.5pt" o:ole="">
             <v:imagedata r:id="rId56" o:title=""/>
           </v:shape>
-          <o:OLEObject Type="Embed" ProgID="Word.Document.12" ShapeID="_x0000_i1047" DrawAspect="Content" ObjectID="_1555157006" r:id="rId57"/>
+          <o:OLEObject Type="Embed" ProgID="Word.Document.12" ShapeID="_x0000_i1037" DrawAspect="Content" ObjectID="_1555344450" r:id="rId57"/>
         </w:object>
       </w:r>
       <w:r>
@@ -8777,11 +8858,11 @@
       <w:pPr>
         <w:pStyle w:val="Heading3"/>
       </w:pPr>
-      <w:bookmarkStart w:id="15" w:name="_Toc481414155"/>
+      <w:bookmarkStart w:id="22" w:name="_Toc481599545"/>
       <w:r>
         <w:t>Modified objects, changelog</w:t>
       </w:r>
-      <w:bookmarkEnd w:id="15"/>
+      <w:bookmarkEnd w:id="22"/>
     </w:p>
     <w:p>
       <w:r>
@@ -8797,10 +8878,10 @@
     <w:p>
       <w:r>
         <w:object w:dxaOrig="8838" w:dyaOrig="7183">
-          <v:shape id="_x0000_i1048" type="#_x0000_t75" style="width:441.75pt;height:358.5pt" o:ole="">
+          <v:shape id="_x0000_i1038" type="#_x0000_t75" style="width:441.75pt;height:358.5pt" o:ole="">
             <v:imagedata r:id="rId58" o:title=""/>
           </v:shape>
-          <o:OLEObject Type="Embed" ProgID="Word.Document.12" ShapeID="_x0000_i1048" DrawAspect="Content" ObjectID="_1555157007" r:id="rId59"/>
+          <o:OLEObject Type="Embed" ProgID="Word.Document.12" ShapeID="_x0000_i1038" DrawAspect="Content" ObjectID="_1555344451" r:id="rId59"/>
         </w:object>
       </w:r>
       <w:r>
@@ -8810,10 +8891,10 @@
     <w:p>
       <w:r>
         <w:object w:dxaOrig="8504" w:dyaOrig="5573">
-          <v:shape id="_x0000_i1049" type="#_x0000_t75" style="width:425.25pt;height:279pt" o:ole="">
+          <v:shape id="_x0000_i1039" type="#_x0000_t75" style="width:425.25pt;height:279pt" o:ole="">
             <v:imagedata r:id="rId60" o:title=""/>
           </v:shape>
-          <o:OLEObject Type="Embed" ProgID="Word.Document.12" ShapeID="_x0000_i1049" DrawAspect="Content" ObjectID="_1555157008" r:id="rId61"/>
+          <o:OLEObject Type="Embed" ProgID="Word.Document.12" ShapeID="_x0000_i1039" DrawAspect="Content" ObjectID="_1555344452" r:id="rId61"/>
         </w:object>
       </w:r>
     </w:p>
@@ -8825,10 +8906,10 @@
     <w:p>
       <w:r>
         <w:object w:dxaOrig="8504" w:dyaOrig="2680">
-          <v:shape id="_x0000_i1050" type="#_x0000_t75" style="width:425.25pt;height:134.25pt" o:ole="">
+          <v:shape id="_x0000_i1040" type="#_x0000_t75" style="width:425.25pt;height:134.25pt" o:ole="">
             <v:imagedata r:id="rId62" o:title=""/>
           </v:shape>
-          <o:OLEObject Type="Embed" ProgID="Word.Document.12" ShapeID="_x0000_i1050" DrawAspect="Content" ObjectID="_1555157009" r:id="rId63"/>
+          <o:OLEObject Type="Embed" ProgID="Word.Document.12" ShapeID="_x0000_i1040" DrawAspect="Content" ObjectID="_1555344453" r:id="rId63"/>
         </w:object>
       </w:r>
     </w:p>
@@ -8841,11 +8922,11 @@
       <w:pPr>
         <w:pStyle w:val="Heading3"/>
       </w:pPr>
-      <w:bookmarkStart w:id="16" w:name="_Toc481414156"/>
+      <w:bookmarkStart w:id="23" w:name="_Toc481599546"/>
       <w:r>
         <w:t>Data to JSON</w:t>
       </w:r>
-      <w:bookmarkEnd w:id="16"/>
+      <w:bookmarkEnd w:id="23"/>
     </w:p>
     <w:p>
       <w:pPr>
@@ -9032,10 +9113,10 @@
           <w:szCs w:val="19"/>
         </w:rPr>
         <w:object w:dxaOrig="8504" w:dyaOrig="6029">
-          <v:shape id="_x0000_i1051" type="#_x0000_t75" style="width:425.25pt;height:301.5pt" o:ole="">
+          <v:shape id="_x0000_i1041" type="#_x0000_t75" style="width:425.25pt;height:301.5pt" o:ole="">
             <v:imagedata r:id="rId65" o:title=""/>
           </v:shape>
-          <o:OLEObject Type="Embed" ProgID="Word.Document.12" ShapeID="_x0000_i1051" DrawAspect="Content" ObjectID="_1555157010" r:id="rId66"/>
+          <o:OLEObject Type="Embed" ProgID="Word.Document.12" ShapeID="_x0000_i1041" DrawAspect="Content" ObjectID="_1555344454" r:id="rId66"/>
         </w:object>
       </w:r>
     </w:p>
@@ -9139,11 +9220,11 @@
       <w:pPr>
         <w:pStyle w:val="Heading3"/>
       </w:pPr>
-      <w:bookmarkStart w:id="17" w:name="_Toc481414157"/>
+      <w:bookmarkStart w:id="24" w:name="_Toc481599547"/>
       <w:r>
         <w:t>Importing data to the engine</w:t>
       </w:r>
-      <w:bookmarkEnd w:id="17"/>
+      <w:bookmarkEnd w:id="24"/>
     </w:p>
     <w:p>
       <w:r>
@@ -9303,12 +9384,12 @@
       <w:pPr>
         <w:pStyle w:val="Heading2"/>
       </w:pPr>
-      <w:bookmarkStart w:id="18" w:name="_Toc481414158"/>
+      <w:bookmarkStart w:id="25" w:name="_Toc481599548"/>
       <w:r>
         <w:lastRenderedPageBreak/>
         <w:t>Conclusion</w:t>
       </w:r>
-      <w:bookmarkEnd w:id="18"/>
+      <w:bookmarkEnd w:id="25"/>
     </w:p>
     <w:p>
       <w:r>
@@ -9334,8 +9415,6 @@
       <w:r>
         <w:t>world</w:t>
       </w:r>
-      <w:bookmarkStart w:id="19" w:name="_GoBack"/>
-      <w:bookmarkEnd w:id="19"/>
       <w:r>
         <w:t xml:space="preserve"> editor for handing it to artists and designers, it allows perfectly to exempt the user from the engine pipeline and provide a much simpler tool for developing virtual reality worlds. </w:t>
       </w:r>
@@ -9349,12 +9428,12 @@
       <w:pPr>
         <w:pStyle w:val="Heading1"/>
       </w:pPr>
-      <w:bookmarkStart w:id="20" w:name="_Toc481414159"/>
+      <w:bookmarkStart w:id="26" w:name="_Toc481599549"/>
       <w:r>
         <w:lastRenderedPageBreak/>
         <w:t>References</w:t>
       </w:r>
-      <w:bookmarkEnd w:id="20"/>
+      <w:bookmarkEnd w:id="26"/>
     </w:p>
     <w:p>
       <w:pPr>
@@ -9912,6 +9991,7 @@
         <w:docPartUnique/>
       </w:docPartObj>
     </w:sdtPr>
+    <w:sdtEndPr/>
     <w:sdtContent>
       <w:p>
         <w:pPr>
@@ -9931,7 +10011,7 @@
           <w:rPr>
             <w:noProof/>
           </w:rPr>
-          <w:t>39</w:t>
+          <w:t>19</w:t>
         </w:r>
         <w:r>
           <w:rPr>
@@ -11317,7 +11397,6 @@
     <w:basedOn w:val="Heading1"/>
     <w:next w:val="Normal"/>
     <w:uiPriority w:val="39"/>
-    <w:semiHidden/>
     <w:unhideWhenUsed/>
     <w:qFormat/>
     <w:rsid w:val="00E51637"/>
@@ -11718,7 +11797,7 @@
 </file>
 
 <file path=customXml/itemProps1.xml><?xml version="1.0" encoding="utf-8"?>
-<ds:datastoreItem xmlns:ds="http://schemas.openxmlformats.org/officeDocument/2006/customXml" ds:itemID="{6496E7A4-B048-4636-9A5A-62A02AC0DA25}">
+<ds:datastoreItem xmlns:ds="http://schemas.openxmlformats.org/officeDocument/2006/customXml" ds:itemID="{4E95938C-9F48-4914-9937-79F5F15D5706}">
   <ds:schemaRefs>
     <ds:schemaRef ds:uri="http://schemas.openxmlformats.org/officeDocument/2006/bibliography"/>
   </ds:schemaRefs>

</xml_diff>